<commit_message>
methods & results updated
version sent to megan
</commit_message>
<xml_diff>
--- a/pilot/paper_sections/methods.docx
+++ b/pilot/paper_sections/methods.docx
@@ -49,25 +49,7 @@
         <w:pStyle w:val="FirstParagraph"/>
       </w:pPr>
       <w:r>
-        <w:t xml:space="preserve">We recruited workers on Amazon Mechanical Turk for a study on decision-making. The workers who opted into the study had to pass several pre-screening questions to be included as participants in the paid portion of the study. Specifically, participants included in the study had to (i) pass three comprehension questions for the task they would be completing, (ii) be using a computer (rather than a phone or tablet), (iii) identify their nationality as American and live in the United States (to control for gender differences in competitiveness across cultures), and (iv) indicate that they were male or female (instead of responding</w:t>
-      </w:r>
-      <w:r>
-        <w:t xml:space="preserve"> </w:t>
-      </w:r>
-      <w:r>
-        <w:t xml:space="preserve">“</w:t>
-      </w:r>
-      <w:r>
-        <w:t xml:space="preserve">Other</w:t>
-      </w:r>
-      <w:r>
-        <w:t xml:space="preserve">”</w:t>
-      </w:r>
-      <w:r>
-        <w:t xml:space="preserve"> </w:t>
-      </w:r>
-      <w:r>
-        <w:t xml:space="preserve">when asked about their gender). The final sample consisted of 337 participants (56.97% women), with an average age of 37.4 (</w:t>
+        <w:t xml:space="preserve">We recruited workers on Amazon Mechanical Turk for a study on decision-making. The workers who opted into the study had to pass several screening questions to be included as participants in the paid portion of the study. Specifically, participants included in the study had to (i) identify their nationality as American and live in the United States, (ii) identify as male or female, (iii) be using a computer (rather than a phone or tablet), and (iV) pass three comprehension questions for the task they would be completing. If they did not meet these criteria, they did not proceed to the paid portion of the study. Additionally, upon reviewing the data, we found that certain participants had duplicate IP addresses, MTurkID, and gender, so we excluded the second response from those participants. Based on these criteria, 206 participants were excluded from the analyses. Thus, the final sample consisted of 337 participants (56.97% women), with an average age of 37.4 (</w:t>
       </w:r>
       <w:r>
         <w:rPr>
@@ -79,7 +61,34 @@
         <w:t xml:space="preserve"> </w:t>
       </w:r>
       <w:r>
-        <w:t xml:space="preserve">= 11.67) years.</w:t>
+        <w:t xml:space="preserve">= 11.67) years. However, 17 participants (76.47% women) chose to drop out of the study before finishing (</w:t>
+      </w:r>
+      <w:r>
+        <w:rPr>
+          <w:i/>
+        </w:rPr>
+        <w:t xml:space="preserve">M</w:t>
+      </w:r>
+      <w:r>
+        <w:t xml:space="preserve"> </w:t>
+      </w:r>
+      <w:r>
+        <w:t xml:space="preserve">= 41 years of age,</w:t>
+      </w:r>
+      <w:r>
+        <w:t xml:space="preserve"> </w:t>
+      </w:r>
+      <w:r>
+        <w:rPr>
+          <w:i/>
+        </w:rPr>
+        <w:t xml:space="preserve">SD</w:t>
+      </w:r>
+      <w:r>
+        <w:t xml:space="preserve"> </w:t>
+      </w:r>
+      <w:r>
+        <w:t xml:space="preserve">= 13.57).</w:t>
       </w:r>
     </w:p>
     <w:p>
@@ -87,7 +96,7 @@
         <w:pStyle w:val="BodyText"/>
       </w:pPr>
       <w:r>
-        <w:t xml:space="preserve">Participants completed three paid rounds of a one-minute</w:t>
+        <w:t xml:space="preserve">Participants were told they would complete three rounds of a key-entry task where they tried to solve as many problems as they could within one minute and they would be paid based on their performance. The task required participants to enter letters that correspond to a series of 2-digit numbers shown on the screen using a legend. The legend consisted of five numbers with their corresponding letters below them. The letters were randomly drawn, and the legend was the same across all participants and rounds. For instance, if the letter</w:t>
       </w:r>
       <w:r>
         <w:t xml:space="preserve"> </w:t>
@@ -96,7 +105,7 @@
         <w:t xml:space="preserve">“</w:t>
       </w:r>
       <w:r>
-        <w:t xml:space="preserve">key-entry task.</w:t>
+        <w:t xml:space="preserve">C</w:t>
       </w:r>
       <w:r>
         <w:t xml:space="preserve">”</w:t>
@@ -105,7 +114,7 @@
         <w:t xml:space="preserve"> </w:t>
       </w:r>
       <w:r>
-        <w:t xml:space="preserve">Throughout the task, participants were continuously shown a legend that associated five numbers with five randomly drawn letters. The task consisted of using the legend to match a series of 2-digit numbers to their corresponding letters as quickly as possible. For instance, if the letter</w:t>
+        <w:t xml:space="preserve">was associated with the number 1 and</w:t>
       </w:r>
       <w:r>
         <w:t xml:space="preserve"> </w:t>
@@ -114,7 +123,7 @@
         <w:t xml:space="preserve">“</w:t>
       </w:r>
       <w:r>
-        <w:t xml:space="preserve">C</w:t>
+        <w:t xml:space="preserve">R</w:t>
       </w:r>
       <w:r>
         <w:t xml:space="preserve">”</w:t>
@@ -123,7 +132,7 @@
         <w:t xml:space="preserve"> </w:t>
       </w:r>
       <w:r>
-        <w:t xml:space="preserve">was associated with the number 1 and</w:t>
+        <w:t xml:space="preserve">was associated with the number 2, and participants were presented with the number 12, they would have to enter</w:t>
       </w:r>
       <w:r>
         <w:t xml:space="preserve"> </w:t>
@@ -132,7 +141,7 @@
         <w:t xml:space="preserve">“</w:t>
       </w:r>
       <w:r>
-        <w:t xml:space="preserve">R</w:t>
+        <w:t xml:space="preserve">CR</w:t>
       </w:r>
       <w:r>
         <w:t xml:space="preserve">”</w:t>
@@ -141,25 +150,7 @@
         <w:t xml:space="preserve"> </w:t>
       </w:r>
       <w:r>
-        <w:t xml:space="preserve">was associated with the number 2, and participants were presented with the number 12, they would have to enter</w:t>
-      </w:r>
-      <w:r>
-        <w:t xml:space="preserve"> </w:t>
-      </w:r>
-      <w:r>
-        <w:t xml:space="preserve">“</w:t>
-      </w:r>
-      <w:r>
-        <w:t xml:space="preserve">CR</w:t>
-      </w:r>
-      <w:r>
-        <w:t xml:space="preserve">”</w:t>
-      </w:r>
-      <w:r>
-        <w:t xml:space="preserve"> </w:t>
-      </w:r>
-      <w:r>
-        <w:t xml:space="preserve">into a corresponding text box. Before the paid rounds, participants were shown an example problem with the correct answer and required to pass 3 comprehension questions, which were identical in structure to the questions asked during the incentivized rounds (each of which contained 36 questions).</w:t>
+        <w:t xml:space="preserve">into a corresponding text box. Before the paid rounds, participants were shown an example problem with the correct answer. Following this, they were required to pass 3 practice problems to test their comprehension. Each of these problems was identical in structure to the problems they would receive during the incentivized rounds.</w:t>
       </w:r>
     </w:p>
     <w:p>
@@ -176,7 +167,7 @@
         <w:t xml:space="preserve">[@Niederle2007]</w:t>
       </w:r>
       <w:r>
-        <w:t xml:space="preserve">. Under the piece-rate scheme, participants earned $.05 for each correct answer. Under the tournament payment scheme, participants earned $.10 for each correct answer, but were only paid if their score was greater than a randomly assigned, anonymous partner. In the third round, participants could choose between the two above payment schemes. We denote this decision as</w:t>
+        <w:t xml:space="preserve">. Under the piece-rate scheme, participants were told that they would earn $.05 for each correct answer. Under the tournament payment scheme, participants were told that they would earn $.10 for each correct answer, but were only paid if their score was greater than the second-round performance of another anonymous, randomly matched opponent who was doing the same experiment with the same sequence of numbers as them. In the third round, participants could choose between the two above payment schemes. We denote this decision as</w:t>
       </w:r>
       <w:r>
         <w:t xml:space="preserve"> </w:t>
@@ -205,7 +196,7 @@
         <w:pStyle w:val="BodyText"/>
       </w:pPr>
       <w:r>
-        <w:t xml:space="preserve">After the third round, participants completed a series of follow-up questions which measured confidence, risk aversion, and perceptions of gender differences in performance on the task. One of their responses to the confidence and perceptions of gender differences measures was randomly selected and if the selected guess was correct, they received a bonus of $.10.</w:t>
+        <w:t xml:space="preserve">After the third round, participants completed a series of follow-up questions which measured confidence, perceptions of gender differences in performance on the task, and risk aversion.</w:t>
       </w:r>
     </w:p>
     <w:p>
@@ -213,31 +204,7 @@
         <w:pStyle w:val="BodyText"/>
       </w:pPr>
       <w:r>
-        <w:t xml:space="preserve">As confidence measures, participants (i) indicate whether they thought their round 2 score was higher or lower than the person they had competed against; (ii) guess which decile their score might fall into relative to all men who completed the task during round 2; and (iii) repeat (ii) with respect to female participants. As a measure of risk aversion, participants were asked</w:t>
-      </w:r>
-      <w:r>
-        <w:t xml:space="preserve"> </w:t>
-      </w:r>
-      <w:r>
-        <w:t xml:space="preserve">“</w:t>
-      </w:r>
-      <w:r>
-        <w:t xml:space="preserve">How do you see yourself: Are you generally a person who is fully prepared to take risks or do you try to avoid taking risks?</w:t>
-      </w:r>
-      <w:r>
-        <w:t xml:space="preserve">”</w:t>
-      </w:r>
-      <w:r>
-        <w:t xml:space="preserve"> </w:t>
-      </w:r>
-      <w:r>
-        <w:t xml:space="preserve">[@Dohmen2011b]</w:t>
-      </w:r>
-      <w:r>
-        <w:t xml:space="preserve"> </w:t>
-      </w:r>
-      <w:r>
-        <w:t xml:space="preserve">on a 0 (Not at all willing to take risks) to 10 (very willing to take risks) scale.</w:t>
+        <w:t xml:space="preserve">The confidence measures required participants to (i) indicate whether they thought their round 2 score was higher or lower than the person they had competed against and (ii, iii) predict which decile their score might fall into relative to all men (women) who completed the task during round 2. We also asked if they thought their score would have improved if they practiced the task beforehand. Finally, we asked if they would they have taken the opportunity to practice the task, if offered. If they responded yes, they were asked how long they would have practiced (in minutes) if they were given unlimited time to practice. Participants were told that if they correctly answered one of the confidence and perceptions of gender differences questions correctly they could receive a bonus. Specifically, we randomly selected one of their responses and if the selected prediction was correct, they received a bonus of $.10.</w:t>
       </w:r>
     </w:p>
     <w:p>
@@ -245,7 +212,7 @@
         <w:pStyle w:val="BodyText"/>
       </w:pPr>
       <w:r>
-        <w:t xml:space="preserve">Finally, we asked about participants’ perceptions of the effects of practice, if offered, on task performance (i.e.,</w:t>
+        <w:t xml:space="preserve">Finally, we measured risk aversion by asking participants</w:t>
       </w:r>
       <w:r>
         <w:t xml:space="preserve"> </w:t>
@@ -254,13 +221,22 @@
         <w:t xml:space="preserve">“</w:t>
       </w:r>
       <w:r>
-        <w:t xml:space="preserve">Do you think your score would have improved if you practiced the task beforehand?</w:t>
+        <w:t xml:space="preserve">How do you see yourself: Are you generally a person who is fully prepared to take risks or do you try to avoid taking risks?</w:t>
       </w:r>
       <w:r>
         <w:t xml:space="preserve">”</w:t>
       </w:r>
       <w:r>
-        <w:t xml:space="preserve">), along with participants’ hypothetical willingness to practice the task beforehand, if given the opportunity. We operationalized this measure as their response to the question</w:t>
+        <w:t xml:space="preserve"> </w:t>
+      </w:r>
+      <w:r>
+        <w:t xml:space="preserve">[@Dohmen2011b]</w:t>
+      </w:r>
+      <w:r>
+        <w:t xml:space="preserve"> </w:t>
+      </w:r>
+      <w:r>
+        <w:t xml:space="preserve">on a 10 point scale, where 0 indicates participants are</w:t>
       </w:r>
       <w:r>
         <w:t xml:space="preserve"> </w:t>
@@ -269,7 +245,7 @@
         <w:t xml:space="preserve">“</w:t>
       </w:r>
       <w:r>
-        <w:t xml:space="preserve">If you had the chance to practice the task, would you have taken that opportunity?</w:t>
+        <w:t xml:space="preserve">Not at all willing to take risks,</w:t>
       </w:r>
       <w:r>
         <w:t xml:space="preserve">”</w:t>
@@ -278,7 +254,36 @@
         <w:t xml:space="preserve"> </w:t>
       </w:r>
       <w:r>
-        <w:t xml:space="preserve">If they responded yes, they were asked how long they would have practiced (in minutes) if they were given unlimited time to practice.</w:t>
+        <w:t xml:space="preserve">while 10 indicates participants are</w:t>
+      </w:r>
+      <w:r>
+        <w:t xml:space="preserve"> </w:t>
+      </w:r>
+      <w:r>
+        <w:t xml:space="preserve">“</w:t>
+      </w:r>
+      <w:r>
+        <w:t xml:space="preserve">very willing to take risks.</w:t>
+      </w:r>
+      <w:r>
+        <w:t xml:space="preserve">”</w:t>
+      </w:r>
+      <w:r>
+        <w:t xml:space="preserve"> </w:t>
+      </w:r>
+      <w:r>
+        <w:t xml:space="preserve">All hypotheses were pre-registered (</w:t>
+      </w:r>
+      <w:hyperlink r:id="rId20">
+        <w:r>
+          <w:rPr>
+            <w:rStyle w:val="Hyperlink"/>
+          </w:rPr>
+          <w:t xml:space="preserve">https://osf.io/q39a5/</w:t>
+        </w:r>
+      </w:hyperlink>
+      <w:r>
+        <w:t xml:space="preserve">) unless otherwise stated and all analyses were conducted in R.</w:t>
       </w:r>
     </w:p>
     <w:sectPr/>

</xml_diff>